<commit_message>
Banca Pré-projeto: atas enviadas.
</commit_message>
<xml_diff>
--- a/_._/OLD/2023-1/BCC/EvertonLuizPiccoli/EvertonLuizPiccoli_PreProjeto.docx
+++ b/_._/OLD/2023-1/BCC/EvertonLuizPiccoli/EvertonLuizPiccoli_PreProjeto.docx
@@ -1,6 +1,6 @@
 
 <file path=word/document.xml><?xml version="1.0" encoding="utf-8"?>
-<w:document xmlns:wpc="http://schemas.microsoft.com/office/word/2010/wordprocessingCanvas" xmlns:cx="http://schemas.microsoft.com/office/drawing/2014/chartex" xmlns:cx1="http://schemas.microsoft.com/office/drawing/2015/9/8/chartex" xmlns:cx2="http://schemas.microsoft.com/office/drawing/2015/10/21/chartex" xmlns:cx3="http://schemas.microsoft.com/office/drawing/2016/5/9/chartex" xmlns:cx4="http://schemas.microsoft.com/office/drawing/2016/5/10/chartex" xmlns:cx5="http://schemas.microsoft.com/office/drawing/2016/5/11/chartex" xmlns:cx6="http://schemas.microsoft.com/office/drawing/2016/5/12/chartex" xmlns:cx7="http://schemas.microsoft.com/office/drawing/2016/5/13/chartex" xmlns:cx8="http://schemas.microsoft.com/office/drawing/2016/5/14/chartex" xmlns:mc="http://schemas.openxmlformats.org/markup-compatibility/2006" xmlns:aink="http://schemas.microsoft.com/office/drawing/2016/ink" xmlns:am3d="http://schemas.microsoft.com/office/drawing/2017/model3d" xmlns:o="urn:schemas-microsoft-com:office:office" xmlns:oel="http://schemas.microsoft.com/office/2019/extlst" xmlns:r="http://schemas.openxmlformats.org/officeDocument/2006/relationships" xmlns:m="http://schemas.openxmlformats.org/officeDocument/2006/math" xmlns:v="urn:schemas-microsoft-com:vml" xmlns:wp14="http://schemas.microsoft.com/office/word/2010/wordprocessingDrawing" xmlns:wp="http://schemas.openxmlformats.org/drawingml/2006/wordprocessingDrawing" xmlns:w10="urn:schemas-microsoft-com:office:word" xmlns:w="http://schemas.openxmlformats.org/wordprocessingml/2006/main" xmlns:w14="http://schemas.microsoft.com/office/word/2010/wordml" xmlns:w15="http://schemas.microsoft.com/office/word/2012/wordml" xmlns:w16cex="http://schemas.microsoft.com/office/word/2018/wordml/cex" xmlns:w16cid="http://schemas.microsoft.com/office/word/2016/wordml/cid" xmlns:w16="http://schemas.microsoft.com/office/word/2018/wordml" xmlns:w16du="http://schemas.microsoft.com/office/word/2023/wordml/word16du" xmlns:w16sdtdh="http://schemas.microsoft.com/office/word/2020/wordml/sdtdatahash" xmlns:w16se="http://schemas.microsoft.com/office/word/2015/wordml/symex" xmlns:wpg="http://schemas.microsoft.com/office/word/2010/wordprocessingGroup" xmlns:wpi="http://schemas.microsoft.com/office/word/2010/wordprocessingInk" xmlns:wne="http://schemas.microsoft.com/office/word/2006/wordml" xmlns:wps="http://schemas.microsoft.com/office/word/2010/wordprocessingShape" mc:Ignorable="w14 w15 w16se w16cid w16 w16cex w16sdtdh wp14">
+<w:document xmlns:wpc="http://schemas.microsoft.com/office/word/2010/wordprocessingCanvas" xmlns:cx="http://schemas.microsoft.com/office/drawing/2014/chartex" xmlns:cx1="http://schemas.microsoft.com/office/drawing/2015/9/8/chartex" xmlns:cx2="http://schemas.microsoft.com/office/drawing/2015/10/21/chartex" xmlns:cx3="http://schemas.microsoft.com/office/drawing/2016/5/9/chartex" xmlns:cx4="http://schemas.microsoft.com/office/drawing/2016/5/10/chartex" xmlns:cx5="http://schemas.microsoft.com/office/drawing/2016/5/11/chartex" xmlns:cx6="http://schemas.microsoft.com/office/drawing/2016/5/12/chartex" xmlns:cx7="http://schemas.microsoft.com/office/drawing/2016/5/13/chartex" xmlns:cx8="http://schemas.microsoft.com/office/drawing/2016/5/14/chartex" xmlns:mc="http://schemas.openxmlformats.org/markup-compatibility/2006" xmlns:aink="http://schemas.microsoft.com/office/drawing/2016/ink" xmlns:am3d="http://schemas.microsoft.com/office/drawing/2017/model3d" xmlns:o="urn:schemas-microsoft-com:office:office" xmlns:oel="http://schemas.microsoft.com/office/2019/extlst" xmlns:r="http://schemas.openxmlformats.org/officeDocument/2006/relationships" xmlns:m="http://schemas.openxmlformats.org/officeDocument/2006/math" xmlns:v="urn:schemas-microsoft-com:vml" xmlns:wp14="http://schemas.microsoft.com/office/word/2010/wordprocessingDrawing" xmlns:wp="http://schemas.openxmlformats.org/drawingml/2006/wordprocessingDrawing" xmlns:w10="urn:schemas-microsoft-com:office:word" xmlns:w="http://schemas.openxmlformats.org/wordprocessingml/2006/main" xmlns:w14="http://schemas.microsoft.com/office/word/2010/wordml" xmlns:w15="http://schemas.microsoft.com/office/word/2012/wordml" xmlns:w16cex="http://schemas.microsoft.com/office/word/2018/wordml/cex" xmlns:w16cid="http://schemas.microsoft.com/office/word/2016/wordml/cid" xmlns:w16="http://schemas.microsoft.com/office/word/2018/wordml" xmlns:w16sdtdh="http://schemas.microsoft.com/office/word/2020/wordml/sdtdatahash" xmlns:w16se="http://schemas.microsoft.com/office/word/2015/wordml/symex" xmlns:wpg="http://schemas.microsoft.com/office/word/2010/wordprocessingGroup" xmlns:wpi="http://schemas.microsoft.com/office/word/2010/wordprocessingInk" xmlns:wne="http://schemas.microsoft.com/office/word/2006/wordml" xmlns:wps="http://schemas.microsoft.com/office/word/2010/wordprocessingShape" mc:Ignorable="w14 w15 w16se w16cid w16 w16cex w16sdtdh wp14">
   <w:body>
     <w:tbl>
       <w:tblPr>
@@ -171,10 +171,10 @@
         <w:t xml:space="preserve">: </w:t>
       </w:r>
       <w:r>
-        <w:t>APLICATIVO PARA RECONHECIMENTO DE CACHORROS A PARTIR DE IMAGENS D</w:t>
-      </w:r>
-      <w:r>
-        <w:t>o</w:t>
+        <w:t xml:space="preserve">APLICATIVO PARA RECONHECIMENTO DE CACHORROS A PARTIR DE IMAGENS </w:t>
+      </w:r>
+      <w:r>
+        <w:t>DO</w:t>
       </w:r>
       <w:r>
         <w:t xml:space="preserve"> FOCINHO</w:t>
@@ -466,15 +466,15 @@
         <w:t>ção</w:t>
       </w:r>
       <w:r>
-        <w:t xml:space="preserve"> de métodos de monitoramentos que são invasivos como os microchips de </w:t>
+        <w:t xml:space="preserve"> de métodos de monitoramentos que são invasivos como os microchips de Radio-</w:t>
       </w:r>
       <w:proofErr w:type="spellStart"/>
       <w:r>
-        <w:t>Radio</w:t>
+        <w:t>Frequency</w:t>
       </w:r>
       <w:proofErr w:type="spellEnd"/>
       <w:r>
-        <w:t xml:space="preserve">-Frequency </w:t>
+        <w:t xml:space="preserve"> </w:t>
       </w:r>
       <w:proofErr w:type="spellStart"/>
       <w:r>
@@ -488,7 +488,15 @@
         <w:t>),</w:t>
       </w:r>
       <w:r>
-        <w:t xml:space="preserve"> Near Field Communication (NFD</w:t>
+        <w:t xml:space="preserve"> </w:t>
+      </w:r>
+      <w:proofErr w:type="spellStart"/>
+      <w:r>
+        <w:t>Near</w:t>
+      </w:r>
+      <w:proofErr w:type="spellEnd"/>
+      <w:r>
+        <w:t xml:space="preserve"> Field Communication (NFD</w:t>
       </w:r>
       <w:r>
         <w:t xml:space="preserve">), </w:t>
@@ -1124,8 +1132,14 @@
     <w:p>
       <w:pPr>
         <w:pStyle w:val="Ttulo2"/>
-      </w:pPr>
-      <w:r>
+        <w:rPr>
+          <w:lang w:val="en-US"/>
+        </w:rPr>
+      </w:pPr>
+      <w:r>
+        <w:rPr>
+          <w:lang w:val="en-US"/>
+        </w:rPr>
         <w:t>Transfer learning on convultional neural networks for dog identification</w:t>
       </w:r>
     </w:p>
@@ -1214,7 +1228,15 @@
       </w:r>
       <w:proofErr w:type="spellEnd"/>
       <w:r>
-        <w:t xml:space="preserve">) a Flickr-dog </w:t>
+        <w:t xml:space="preserve">) a </w:t>
+      </w:r>
+      <w:proofErr w:type="spellStart"/>
+      <w:r>
+        <w:t>Flickr</w:t>
+      </w:r>
+      <w:proofErr w:type="spellEnd"/>
+      <w:r>
+        <w:t xml:space="preserve">-dog </w:t>
       </w:r>
       <w:proofErr w:type="spellStart"/>
       <w:r>
@@ -1658,8 +1680,14 @@
     <w:p>
       <w:pPr>
         <w:pStyle w:val="Ttulo2"/>
-      </w:pPr>
-      <w:r>
+        <w:rPr>
+          <w:lang w:val="en-US"/>
+        </w:rPr>
+      </w:pPr>
+      <w:r>
+        <w:rPr>
+          <w:lang w:val="en-US"/>
+        </w:rPr>
         <w:t>Dog breed identification using convolutional neural networks on android</w:t>
       </w:r>
     </w:p>
@@ -2099,8 +2127,14 @@
     <w:p>
       <w:pPr>
         <w:pStyle w:val="Ttulo2"/>
-      </w:pPr>
-      <w:r>
+        <w:rPr>
+          <w:lang w:val="en-US"/>
+        </w:rPr>
+      </w:pPr>
+      <w:r>
+        <w:rPr>
+          <w:lang w:val="en-US"/>
+        </w:rPr>
         <w:t>A NOVEL DOG BREED IDENTIFICATION USING CONVOLUTIONAL NEURAL NETWORK</w:t>
       </w:r>
     </w:p>
@@ -3274,21 +3308,22 @@
               <w:rPr>
                 <w:sz w:val="19"/>
                 <w:szCs w:val="19"/>
-              </w:rPr>
-            </w:pPr>
-            <w:proofErr w:type="spellStart"/>
+                <w:lang w:val="en-US"/>
+              </w:rPr>
+            </w:pPr>
             <w:r>
               <w:rPr>
                 <w:sz w:val="19"/>
                 <w:szCs w:val="19"/>
+                <w:lang w:val="en-US"/>
               </w:rPr>
               <w:t>BreedNet</w:t>
             </w:r>
-            <w:proofErr w:type="spellEnd"/>
             <w:r>
               <w:rPr>
                 <w:sz w:val="19"/>
                 <w:szCs w:val="19"/>
+                <w:lang w:val="en-US"/>
               </w:rPr>
               <w:t>/</w:t>
             </w:r>
@@ -3296,6 +3331,7 @@
               <w:rPr>
                 <w:sz w:val="19"/>
                 <w:szCs w:val="19"/>
+                <w:lang w:val="en-US"/>
               </w:rPr>
               <w:t>ST-Dogs</w:t>
             </w:r>
@@ -3303,6 +3339,7 @@
               <w:rPr>
                 <w:sz w:val="19"/>
                 <w:szCs w:val="19"/>
+                <w:lang w:val="en-US"/>
               </w:rPr>
               <w:t>/</w:t>
             </w:r>
@@ -3310,6 +3347,7 @@
               <w:rPr>
                 <w:sz w:val="19"/>
                 <w:szCs w:val="19"/>
+                <w:lang w:val="en-US"/>
               </w:rPr>
               <w:t>81,74%</w:t>
             </w:r>
@@ -3321,21 +3359,22 @@
               <w:rPr>
                 <w:sz w:val="19"/>
                 <w:szCs w:val="19"/>
-              </w:rPr>
-            </w:pPr>
-            <w:proofErr w:type="spellStart"/>
+                <w:lang w:val="en-US"/>
+              </w:rPr>
+            </w:pPr>
             <w:r>
               <w:rPr>
                 <w:sz w:val="19"/>
                 <w:szCs w:val="19"/>
+                <w:lang w:val="en-US"/>
               </w:rPr>
               <w:t>BreedNet</w:t>
             </w:r>
-            <w:proofErr w:type="spellEnd"/>
             <w:r>
               <w:rPr>
                 <w:sz w:val="19"/>
                 <w:szCs w:val="19"/>
+                <w:lang w:val="en-US"/>
               </w:rPr>
               <w:t>/</w:t>
             </w:r>
@@ -3343,6 +3382,7 @@
               <w:rPr>
                 <w:sz w:val="19"/>
                 <w:szCs w:val="19"/>
+                <w:lang w:val="en-US"/>
               </w:rPr>
               <w:t>CD_DOGS</w:t>
             </w:r>
@@ -3350,6 +3390,7 @@
               <w:rPr>
                 <w:sz w:val="19"/>
                 <w:szCs w:val="19"/>
+                <w:lang w:val="en-US"/>
               </w:rPr>
               <w:t>/</w:t>
             </w:r>
@@ -3357,6 +3398,7 @@
               <w:rPr>
                 <w:sz w:val="19"/>
                 <w:szCs w:val="19"/>
+                <w:lang w:val="en-US"/>
               </w:rPr>
               <w:t>86,63%</w:t>
             </w:r>
@@ -3368,21 +3410,22 @@
               <w:rPr>
                 <w:sz w:val="19"/>
                 <w:szCs w:val="19"/>
-              </w:rPr>
-            </w:pPr>
-            <w:proofErr w:type="spellStart"/>
+                <w:lang w:val="en-US"/>
+              </w:rPr>
+            </w:pPr>
             <w:r>
               <w:rPr>
                 <w:sz w:val="19"/>
                 <w:szCs w:val="19"/>
+                <w:lang w:val="en-US"/>
               </w:rPr>
               <w:t>DogNet</w:t>
             </w:r>
-            <w:proofErr w:type="spellEnd"/>
             <w:r>
               <w:rPr>
                 <w:sz w:val="19"/>
                 <w:szCs w:val="19"/>
+                <w:lang w:val="en-US"/>
               </w:rPr>
               <w:t>/</w:t>
             </w:r>
@@ -3390,22 +3433,15 @@
               <w:rPr>
                 <w:sz w:val="19"/>
                 <w:szCs w:val="19"/>
-              </w:rPr>
-              <w:t xml:space="preserve">Flickr-dog </w:t>
+                <w:lang w:val="en-US"/>
+              </w:rPr>
+              <w:t>Flickr-dog Pug</w:t>
             </w:r>
-            <w:proofErr w:type="spellStart"/>
             <w:r>
               <w:rPr>
                 <w:sz w:val="19"/>
                 <w:szCs w:val="19"/>
-              </w:rPr>
-              <w:t>Pug</w:t>
-            </w:r>
-            <w:proofErr w:type="spellEnd"/>
-            <w:r>
-              <w:rPr>
-                <w:sz w:val="19"/>
-                <w:szCs w:val="19"/>
+                <w:lang w:val="en-US"/>
               </w:rPr>
               <w:t>/</w:t>
             </w:r>
@@ -3413,6 +3449,7 @@
               <w:rPr>
                 <w:sz w:val="19"/>
                 <w:szCs w:val="19"/>
+                <w:lang w:val="en-US"/>
               </w:rPr>
               <w:t>76,18%</w:t>
             </w:r>
@@ -3424,21 +3461,22 @@
               <w:rPr>
                 <w:sz w:val="19"/>
                 <w:szCs w:val="19"/>
-              </w:rPr>
-            </w:pPr>
-            <w:proofErr w:type="spellStart"/>
+                <w:lang w:val="en-US"/>
+              </w:rPr>
+            </w:pPr>
             <w:r>
               <w:rPr>
                 <w:sz w:val="19"/>
                 <w:szCs w:val="19"/>
+                <w:lang w:val="en-US"/>
               </w:rPr>
               <w:t>DogNet</w:t>
             </w:r>
-            <w:proofErr w:type="spellEnd"/>
             <w:r>
               <w:rPr>
                 <w:sz w:val="19"/>
                 <w:szCs w:val="19"/>
+                <w:lang w:val="en-US"/>
               </w:rPr>
               <w:t>/</w:t>
             </w:r>
@@ -3446,6 +3484,7 @@
               <w:rPr>
                 <w:sz w:val="19"/>
                 <w:szCs w:val="19"/>
+                <w:lang w:val="en-US"/>
               </w:rPr>
               <w:t xml:space="preserve">Flickr-dog </w:t>
             </w:r>
@@ -3453,6 +3492,7 @@
               <w:rPr>
                 <w:sz w:val="19"/>
                 <w:szCs w:val="19"/>
+                <w:lang w:val="en-US"/>
               </w:rPr>
               <w:t>Husky</w:t>
             </w:r>
@@ -3460,6 +3500,7 @@
               <w:rPr>
                 <w:sz w:val="19"/>
                 <w:szCs w:val="19"/>
+                <w:lang w:val="en-US"/>
               </w:rPr>
               <w:t>/</w:t>
             </w:r>
@@ -3467,6 +3508,7 @@
               <w:rPr>
                 <w:sz w:val="19"/>
                 <w:szCs w:val="19"/>
+                <w:lang w:val="en-US"/>
               </w:rPr>
               <w:t>90,05%</w:t>
             </w:r>
@@ -3485,28 +3527,22 @@
               <w:rPr>
                 <w:sz w:val="19"/>
                 <w:szCs w:val="19"/>
-              </w:rPr>
-            </w:pPr>
-            <w:proofErr w:type="spellStart"/>
+                <w:lang w:val="en-US"/>
+              </w:rPr>
+            </w:pPr>
             <w:r>
               <w:rPr>
                 <w:sz w:val="19"/>
                 <w:szCs w:val="19"/>
-              </w:rPr>
-              <w:t>Xception</w:t>
+                <w:lang w:val="en-US"/>
+              </w:rPr>
+              <w:t xml:space="preserve">Xception </w:t>
             </w:r>
-            <w:proofErr w:type="spellEnd"/>
             <w:r>
               <w:rPr>
                 <w:sz w:val="19"/>
                 <w:szCs w:val="19"/>
-              </w:rPr>
-              <w:t xml:space="preserve"> </w:t>
-            </w:r>
-            <w:r>
-              <w:rPr>
-                <w:sz w:val="19"/>
-                <w:szCs w:val="19"/>
+                <w:lang w:val="en-US"/>
               </w:rPr>
               <w:t>/</w:t>
             </w:r>
@@ -3514,6 +3550,7 @@
               <w:rPr>
                 <w:sz w:val="19"/>
                 <w:szCs w:val="19"/>
+                <w:lang w:val="en-US"/>
               </w:rPr>
               <w:t xml:space="preserve"> 93%</w:t>
             </w:r>
@@ -3525,12 +3562,14 @@
               <w:rPr>
                 <w:sz w:val="19"/>
                 <w:szCs w:val="19"/>
+                <w:lang w:val="en-US"/>
               </w:rPr>
             </w:pPr>
             <w:r>
               <w:rPr>
                 <w:sz w:val="19"/>
                 <w:szCs w:val="19"/>
+                <w:lang w:val="en-US"/>
               </w:rPr>
               <w:t xml:space="preserve">Inception-ResNet-v2 </w:t>
             </w:r>
@@ -3538,6 +3577,7 @@
               <w:rPr>
                 <w:sz w:val="19"/>
                 <w:szCs w:val="19"/>
+                <w:lang w:val="en-US"/>
               </w:rPr>
               <w:t>/</w:t>
             </w:r>
@@ -3545,6 +3585,7 @@
               <w:rPr>
                 <w:sz w:val="19"/>
                 <w:szCs w:val="19"/>
+                <w:lang w:val="en-US"/>
               </w:rPr>
               <w:t xml:space="preserve"> 94%</w:t>
             </w:r>
@@ -3556,12 +3597,14 @@
               <w:rPr>
                 <w:sz w:val="19"/>
                 <w:szCs w:val="19"/>
+                <w:lang w:val="en-US"/>
               </w:rPr>
             </w:pPr>
             <w:r>
               <w:rPr>
                 <w:sz w:val="19"/>
                 <w:szCs w:val="19"/>
+                <w:lang w:val="en-US"/>
               </w:rPr>
               <w:t xml:space="preserve">Inception-v3 </w:t>
             </w:r>
@@ -3569,6 +3612,7 @@
               <w:rPr>
                 <w:sz w:val="19"/>
                 <w:szCs w:val="19"/>
+                <w:lang w:val="en-US"/>
               </w:rPr>
               <w:t>/</w:t>
             </w:r>
@@ -3576,6 +3620,7 @@
               <w:rPr>
                 <w:sz w:val="19"/>
                 <w:szCs w:val="19"/>
+                <w:lang w:val="en-US"/>
               </w:rPr>
               <w:t xml:space="preserve"> 89%</w:t>
             </w:r>
@@ -4699,13 +4744,8 @@
           <w:numId w:val="10"/>
         </w:numPr>
       </w:pPr>
-      <w:proofErr w:type="spellStart"/>
-      <w:r>
-        <w:t>elicitação</w:t>
-      </w:r>
-      <w:proofErr w:type="spellEnd"/>
-      <w:r>
-        <w:t xml:space="preserve"> de requisitos da aplicação móvel: baseando-se nas informações da etapa anterior, reavaliar os requisitos propostos para a aplicação;</w:t>
+      <w:r>
+        <w:t>elicitação de requisitos da aplicação móvel: baseando-se nas informações da etapa anterior, reavaliar os requisitos propostos para a aplicação;</w:t>
       </w:r>
     </w:p>
     <w:p>
@@ -5584,13 +5624,8 @@
               <w:pStyle w:val="TF-TEXTOQUADRO"/>
               <w:jc w:val="both"/>
             </w:pPr>
-            <w:proofErr w:type="spellStart"/>
             <w:r>
-              <w:t>elicitação</w:t>
-            </w:r>
-            <w:proofErr w:type="spellEnd"/>
-            <w:r>
-              <w:t xml:space="preserve"> de requisitos da aplicação móvel</w:t>
+              <w:t>elicitação de requisitos da aplicação móvel</w:t>
             </w:r>
           </w:p>
         </w:tc>
@@ -7313,28 +7348,42 @@
     <w:p>
       <w:pPr>
         <w:pStyle w:val="TF-refernciasITEM"/>
-      </w:pPr>
-      <w:r>
+        <w:rPr>
+          <w:lang w:val="en-US"/>
+        </w:rPr>
+      </w:pPr>
+      <w:r>
+        <w:rPr>
+          <w:lang w:val="en-US"/>
+        </w:rPr>
         <w:t xml:space="preserve">BHAVANI, D. </w:t>
       </w:r>
       <w:r>
         <w:rPr>
           <w:i/>
           <w:iCs/>
+          <w:lang w:val="en-US"/>
         </w:rPr>
         <w:t>et al</w:t>
       </w:r>
       <w:r>
+        <w:rPr>
+          <w:lang w:val="en-US"/>
+        </w:rPr>
         <w:t xml:space="preserve">. </w:t>
       </w:r>
       <w:r>
         <w:rPr>
           <w:b/>
           <w:bCs/>
+          <w:lang w:val="en-US"/>
         </w:rPr>
         <w:t>Dog Breed Identification Using Convolutional Neural Networks on Android. CVR Journal of Science and Technology</w:t>
       </w:r>
       <w:r>
+        <w:rPr>
+          <w:lang w:val="en-US"/>
+        </w:rPr>
         <w:t>, [s.l], v. 17, n. 1, p. 62-66, dez. 2019.</w:t>
       </w:r>
     </w:p>
@@ -7343,20 +7392,27 @@
         <w:pStyle w:val="TF-refernciasITEM"/>
       </w:pPr>
       <w:r>
+        <w:rPr>
+          <w:lang w:val="en-US"/>
+        </w:rPr>
         <w:t xml:space="preserve">BOESCH, G. </w:t>
       </w:r>
       <w:r>
         <w:rPr>
           <w:b/>
           <w:bCs/>
+          <w:lang w:val="en-US"/>
         </w:rPr>
         <w:t>What is Pattern Recognition? A Gentle Introduction (2023)</w:t>
       </w:r>
       <w:r>
-        <w:t>,</w:t>
-      </w:r>
-      <w:r>
-        <w:t xml:space="preserve"> [s.l], 2023. Disponível em: &lt; http://viso.ai/deep-learning/pattern-recognition/&gt;. Acesso em: 20 abr. 2023.</w:t>
+        <w:rPr>
+          <w:lang w:val="en-US"/>
+        </w:rPr>
+        <w:t xml:space="preserve">, [s.l], 2023. </w:t>
+      </w:r>
+      <w:r>
+        <w:t>Disponível em: &lt; http://viso.ai/deep-learning/pattern-recognition/&gt;. Acesso em: 20 abr. 2023.</w:t>
       </w:r>
     </w:p>
     <w:p>
@@ -7364,74 +7420,248 @@
         <w:pStyle w:val="TF-refernciasITEM"/>
       </w:pPr>
       <w:r>
+        <w:rPr>
+          <w:lang w:val="en-US"/>
+        </w:rPr>
         <w:t xml:space="preserve">BRADFIELD, S. K. </w:t>
       </w:r>
-      <w:proofErr w:type="spellStart"/>
       <w:r>
         <w:rPr>
           <w:b/>
           <w:bCs/>
-        </w:rPr>
-        <w:t>Photographic</w:t>
-      </w:r>
-      <w:proofErr w:type="spellEnd"/>
+          <w:lang w:val="en-US"/>
+        </w:rPr>
+        <w:t>Photographic identification of individual Archey’s frogs, Leiopelma archeyi, from natural markings</w:t>
+      </w:r>
+      <w:r>
+        <w:rPr>
+          <w:lang w:val="en-US"/>
+        </w:rPr>
+        <w:t xml:space="preserve">, 2004. </w:t>
+      </w:r>
+      <w:r>
+        <w:t>DOC Science Internal Series 191. Department of Conservation, Wellington. 36 p.</w:t>
+      </w:r>
+    </w:p>
+    <w:p>
+      <w:pPr>
+        <w:pStyle w:val="TF-refernciasITEM"/>
+        <w:rPr>
+          <w:lang w:val="en-US"/>
+        </w:rPr>
+      </w:pPr>
+      <w:r>
+        <w:lastRenderedPageBreak/>
+        <w:t xml:space="preserve">FERNANDES, C. </w:t>
+      </w:r>
       <w:r>
         <w:rPr>
           <w:b/>
           <w:bCs/>
         </w:rPr>
-        <w:t xml:space="preserve"> </w:t>
-      </w:r>
-      <w:proofErr w:type="spellStart"/>
+        <w:t>O que ensinamos aos nossos filhos quando abandonamos animais nas ruas</w:t>
+      </w:r>
+      <w:r>
+        <w:t xml:space="preserve">: Ter um pet é uma excelente oportunidade para as crianças desenvolverem maior senso de responsabilidade, solidariedade e afeto, [s.l.], 2019. Disponível em: &lt;http://www.metropoles.com/e-ducacao/o-que-ensinamos-aos-nossos-filhos-quando-abandonamos-animais-nas-ruas&gt;. </w:t>
+      </w:r>
+      <w:r>
+        <w:rPr>
+          <w:lang w:val="en-US"/>
+        </w:rPr>
+        <w:t>Acesso em: 22 abr. 2023.</w:t>
+      </w:r>
+    </w:p>
+    <w:p>
+      <w:pPr>
+        <w:pStyle w:val="TF-refernciasITEM"/>
+      </w:pPr>
+      <w:r>
+        <w:rPr>
+          <w:lang w:val="en-US"/>
+        </w:rPr>
+        <w:t xml:space="preserve">JANG, D. H. </w:t>
+      </w:r>
+      <w:r>
+        <w:rPr>
+          <w:i/>
+          <w:iCs/>
+          <w:lang w:val="en-US"/>
+        </w:rPr>
+        <w:t>et al</w:t>
+      </w:r>
+      <w:r>
+        <w:rPr>
+          <w:lang w:val="en-US"/>
+        </w:rPr>
+        <w:t xml:space="preserve">. </w:t>
+      </w:r>
       <w:r>
         <w:rPr>
           <w:b/>
           <w:bCs/>
-        </w:rPr>
-        <w:t>identification</w:t>
-      </w:r>
-      <w:proofErr w:type="spellEnd"/>
+          <w:lang w:val="en-US"/>
+        </w:rPr>
+        <w:t>Dog Identification Method Based on Muzzle Pattern Image</w:t>
+      </w:r>
+      <w:r>
+        <w:rPr>
+          <w:lang w:val="en-US"/>
+        </w:rPr>
+        <w:t xml:space="preserve">. In: National Institute of Animal Science, Rural Development Administration, 2020, Sejong. </w:t>
+      </w:r>
+      <w:r>
+        <w:t>Proceedings... Sejong: MDPI, 2020. p. 1-17</w:t>
+      </w:r>
+    </w:p>
+    <w:p>
+      <w:pPr>
+        <w:pStyle w:val="TF-refernciasITEM"/>
+      </w:pPr>
+      <w:r>
+        <w:t xml:space="preserve">MARTINS, G. V. </w:t>
+      </w:r>
       <w:r>
         <w:rPr>
           <w:b/>
           <w:bCs/>
         </w:rPr>
-        <w:t xml:space="preserve"> </w:t>
-      </w:r>
-      <w:proofErr w:type="spellStart"/>
+        <w:t>A Foto-Identificação como ferramenta de avaliação de populações de boto cinza (SOLTALIA GUIANESIS) (Van Beneden, 1864):</w:t>
+      </w:r>
+      <w:r>
+        <w:t xml:space="preserve"> Elaboração de catálogo para o litoral norte de São Paulo e comparação com áreas adjacentes. 2022. 125 f. Dissertação (Mestrado em Ecologia e Recursos Naturais) – Universidade Estadual do Norte Fluminense Darcy Ribeiro – UENF, Rio de Janeiro.</w:t>
+      </w:r>
+    </w:p>
+    <w:p>
+      <w:pPr>
+        <w:pStyle w:val="TF-refernciasITEM"/>
+      </w:pPr>
+      <w:r>
+        <w:rPr>
+          <w:lang w:val="en-US"/>
+        </w:rPr>
+        <w:t xml:space="preserve">MISHRA, M. </w:t>
+      </w:r>
       <w:r>
         <w:rPr>
           <w:b/>
           <w:bCs/>
-        </w:rPr>
-        <w:t>of</w:t>
-      </w:r>
-      <w:proofErr w:type="spellEnd"/>
+          <w:lang w:val="en-US"/>
+        </w:rPr>
+        <w:t>Convolutional Neural Networks, Explained</w:t>
+      </w:r>
+      <w:r>
+        <w:rPr>
+          <w:lang w:val="en-US"/>
+        </w:rPr>
+        <w:t xml:space="preserve">, [s.l], 2020. </w:t>
+      </w:r>
+      <w:r>
+        <w:t>Disponível em: &lt;</w:t>
+      </w:r>
+      <w:r>
+        <w:t xml:space="preserve"> http://towardsdatascience.com/convolutional-neural-networks-explained-9cc5188c4939</w:t>
+      </w:r>
+      <w:r>
+        <w:t xml:space="preserve">&gt;. Acesso em: </w:t>
+      </w:r>
+      <w:r>
+        <w:t>01</w:t>
+      </w:r>
+      <w:r>
+        <w:t xml:space="preserve"> </w:t>
+      </w:r>
+      <w:r>
+        <w:t>mai</w:t>
+      </w:r>
+      <w:r>
+        <w:t>. 2023.</w:t>
+      </w:r>
+    </w:p>
+    <w:p>
+      <w:pPr>
+        <w:pStyle w:val="TF-refernciasITEM"/>
+      </w:pPr>
+      <w:r>
+        <w:t xml:space="preserve">MOREL, L. </w:t>
+      </w:r>
       <w:r>
         <w:rPr>
           <w:b/>
           <w:bCs/>
         </w:rPr>
-        <w:t xml:space="preserve"> individual </w:t>
-      </w:r>
-      <w:proofErr w:type="spellStart"/>
+        <w:t>Com abrigos lotados e sem espaço de resgate, leitor quer novo lar para cãozinho</w:t>
+      </w:r>
+      <w:r>
+        <w:t>: Marcus lamenta não ter condições de cuidar do filhote que ele recolheu e mesmo assim, não ter onde deixá-lo, Campo Grande, 2022. Disponível em: &lt; http://www.campograndenews.com.br/direto-das-ruas/com-abrigos-lotados-e-sem-espaco-de-resgate-leitor-quer-novo-lar-para-caozinho&gt;. Acesso em: 21 abr. 2023.</w:t>
+      </w:r>
+    </w:p>
+    <w:p>
+      <w:pPr>
+        <w:pStyle w:val="TF-refernciasITEM"/>
+        <w:rPr>
+          <w:lang w:val="en-US"/>
+        </w:rPr>
+      </w:pPr>
+      <w:r>
+        <w:t xml:space="preserve">PUENTE, B. </w:t>
+      </w:r>
       <w:r>
         <w:rPr>
           <w:b/>
           <w:bCs/>
         </w:rPr>
-        <w:t>Archey’s</w:t>
-      </w:r>
-      <w:proofErr w:type="spellEnd"/>
+        <w:t>Brasil tem quase 185 mil animais resgatados por ONGs, diz instituto</w:t>
+      </w:r>
+      <w:r>
+        <w:t xml:space="preserve">: Cerca de 60% deles foram salvos de situações de maus-tratos, Rio de Janeiro, 2022. Disponível em: &lt;http://www.cnnbrasil.com.br/nacional/brasil-tem-quase-185-mil-animais-resgatados-por-ongs-diz-instituto/&gt;. </w:t>
+      </w:r>
+      <w:r>
+        <w:rPr>
+          <w:lang w:val="en-US"/>
+        </w:rPr>
+        <w:t>Acesso em: 22 abr. 2023.</w:t>
+      </w:r>
+    </w:p>
+    <w:p>
+      <w:pPr>
+        <w:pStyle w:val="TF-refernciasITEM"/>
+        <w:rPr>
+          <w:lang w:val="en-US"/>
+        </w:rPr>
+      </w:pPr>
+      <w:r>
+        <w:rPr>
+          <w:lang w:val="en-US"/>
+        </w:rPr>
+        <w:t xml:space="preserve">TU, X. </w:t>
+      </w:r>
+      <w:r>
+        <w:rPr>
+          <w:i/>
+          <w:iCs/>
+          <w:lang w:val="en-US"/>
+        </w:rPr>
+        <w:t>et al</w:t>
+      </w:r>
+      <w:r>
+        <w:rPr>
+          <w:lang w:val="en-US"/>
+        </w:rPr>
+        <w:t xml:space="preserve">. </w:t>
+      </w:r>
       <w:r>
         <w:rPr>
           <w:b/>
           <w:bCs/>
-        </w:rPr>
-        <w:t xml:space="preserve"> frogs, Leiopelma archeyi, from natural markings</w:t>
-      </w:r>
-      <w:r>
-        <w:t>, 2004. DOC Science Internal Series 191. Department of Conservation, Wellington. 36 p.</w:t>
+          <w:lang w:val="en-US"/>
+        </w:rPr>
+        <w:t>Transfer Learning on Convolutional Neural Networks for Dog Identification</w:t>
+      </w:r>
+      <w:r>
+        <w:rPr>
+          <w:lang w:val="en-US"/>
+        </w:rPr>
+        <w:t>. In: 2018 IEEE 9th International Conference on Software Engineering and Service Science (ICSESS), 2018. Proceedings... Beijing: IEEE, 2018. p. 1-4</w:t>
       </w:r>
     </w:p>
     <w:p>
@@ -7439,195 +7669,39 @@
         <w:pStyle w:val="TF-refernciasITEM"/>
       </w:pPr>
       <w:r>
-        <w:lastRenderedPageBreak/>
-        <w:t xml:space="preserve">FERNANDES, C. </w:t>
+        <w:rPr>
+          <w:lang w:val="en-US"/>
+        </w:rPr>
+        <w:t xml:space="preserve">VAIDYA, P. </w:t>
+      </w:r>
+      <w:r>
+        <w:rPr>
+          <w:i/>
+          <w:iCs/>
+          <w:lang w:val="en-US"/>
+        </w:rPr>
+        <w:t>et al</w:t>
+      </w:r>
+      <w:r>
+        <w:rPr>
+          <w:lang w:val="en-US"/>
+        </w:rPr>
+        <w:t xml:space="preserve">. </w:t>
       </w:r>
       <w:r>
         <w:rPr>
           <w:b/>
           <w:bCs/>
-        </w:rPr>
-        <w:t>O que ensinamos aos nossos filhos quando abandonamos animais nas ruas</w:t>
-      </w:r>
-      <w:r>
-        <w:t>: Ter um pet é uma excelente oportunidade para as crianças desenvolverem maior senso de responsabilidade, solidariedade e afeto, [s.l.], 2019. Disponível em: &lt;http://www.metropoles.com/e-ducacao/o-que-ensinamos-aos-nossos-filhos-quando-abandonamos-animais-nas-ruas&gt;. Acesso em: 22 abr. 2023.</w:t>
-      </w:r>
-    </w:p>
-    <w:p>
-      <w:pPr>
-        <w:pStyle w:val="TF-refernciasITEM"/>
-      </w:pPr>
-      <w:r>
-        <w:t>JANG, D. H</w:t>
-      </w:r>
-      <w:r>
-        <w:t xml:space="preserve">. </w:t>
-      </w:r>
-      <w:r>
-        <w:rPr>
-          <w:i/>
-          <w:iCs/>
-        </w:rPr>
-        <w:t>et al</w:t>
-      </w:r>
-      <w:r>
-        <w:t xml:space="preserve">. </w:t>
+          <w:lang w:val="en-US"/>
+        </w:rPr>
+        <w:t xml:space="preserve">A Novel Dog Breed Identification using Convolutional Neural Network. </w:t>
       </w:r>
       <w:r>
         <w:rPr>
           <w:b/>
           <w:bCs/>
         </w:rPr>
-        <w:t>Dog Identification Method Based on Muzzle Pattern Image</w:t>
-      </w:r>
-      <w:r>
-        <w:t>. In: National Institute of Animal Science, Rural Development Administration, 2020, Sejong. Proceedings... Sejong: MDPI, 2020. p. 1-17</w:t>
-      </w:r>
-    </w:p>
-    <w:p>
-      <w:pPr>
-        <w:pStyle w:val="TF-refernciasITEM"/>
-      </w:pPr>
-      <w:r>
-        <w:t xml:space="preserve">MARTINS, G. V. </w:t>
-      </w:r>
-      <w:r>
-        <w:rPr>
-          <w:b/>
-          <w:bCs/>
-        </w:rPr>
-        <w:t>A Foto-Identificação como ferramenta de avaliação de populações de boto cinza (SOLTALIA GUIANESIS) (Van Beneden, 1864):</w:t>
-      </w:r>
-      <w:r>
-        <w:t xml:space="preserve"> Elaboração de catálogo para o litoral norte de São Paulo e comparação com áreas adjacentes. 2022. 125 f. Dissertação (Mestrado em Ecologia e Recursos Naturais) – Universidade Estadual do Norte Fluminense Darcy Ribeiro – UENF, Rio de Janeiro.</w:t>
-      </w:r>
-    </w:p>
-    <w:p>
-      <w:pPr>
-        <w:pStyle w:val="TF-refernciasITEM"/>
-      </w:pPr>
-      <w:r>
-        <w:t xml:space="preserve">MISHRA, M. </w:t>
-      </w:r>
-      <w:r>
-        <w:rPr>
-          <w:b/>
-          <w:bCs/>
-        </w:rPr>
-        <w:t>Convolutional Neural Networks, Explained</w:t>
-      </w:r>
-      <w:r>
-        <w:t xml:space="preserve">, [s.l], 2020. </w:t>
-      </w:r>
-      <w:r>
-        <w:t>Disponível em: &lt;</w:t>
-      </w:r>
-      <w:r>
-        <w:t xml:space="preserve"> http://towardsdatascience.com/convolutional-neural-networks-explained-9cc5188c4939</w:t>
-      </w:r>
-      <w:r>
-        <w:t xml:space="preserve">&gt;. Acesso em: </w:t>
-      </w:r>
-      <w:r>
-        <w:t>01</w:t>
-      </w:r>
-      <w:r>
-        <w:t xml:space="preserve"> </w:t>
-      </w:r>
-      <w:r>
-        <w:t>mai</w:t>
-      </w:r>
-      <w:r>
-        <w:t>. 2023.</w:t>
-      </w:r>
-    </w:p>
-    <w:p>
-      <w:pPr>
-        <w:pStyle w:val="TF-refernciasITEM"/>
-      </w:pPr>
-      <w:r>
-        <w:t xml:space="preserve">MOREL, L. </w:t>
-      </w:r>
-      <w:r>
-        <w:rPr>
-          <w:b/>
-          <w:bCs/>
-        </w:rPr>
-        <w:t>Com abrigos lotados e sem espaço de resgate, leitor quer novo lar para cãozinho</w:t>
-      </w:r>
-      <w:r>
-        <w:t>: Marcus lamenta não ter condições de cuidar do filhote que ele recolheu e mesmo assim, não ter onde deixá-lo, Campo Grande, 2022. Disponível em: &lt; http://www.campograndenews.com.br/direto-das-ruas/com-abrigos-lotados-e-sem-espaco-de-resgate-leitor-quer-novo-lar-para-caozinho&gt;. Acesso em: 21 abr. 2023.</w:t>
-      </w:r>
-    </w:p>
-    <w:p>
-      <w:pPr>
-        <w:pStyle w:val="TF-refernciasITEM"/>
-      </w:pPr>
-      <w:r>
-        <w:t xml:space="preserve">PUENTE, B. </w:t>
-      </w:r>
-      <w:r>
-        <w:rPr>
-          <w:b/>
-          <w:bCs/>
-        </w:rPr>
-        <w:t>Brasil tem quase 185 mil animais resgatados por ONGs, diz instituto</w:t>
-      </w:r>
-      <w:r>
-        <w:t>: Cerca de 60% deles foram salvos de situações de maus-tratos, Rio de Janeiro, 2022. Disponível em: &lt;http://www.cnnbrasil.com.br/nacional/brasil-tem-quase-185-mil-animais-resgatados-por-ongs-diz-instituto/&gt;. Acesso em: 22 abr. 2023.</w:t>
-      </w:r>
-    </w:p>
-    <w:p>
-      <w:pPr>
-        <w:pStyle w:val="TF-refernciasITEM"/>
-      </w:pPr>
-      <w:r>
-        <w:t xml:space="preserve">TU, X. </w:t>
-      </w:r>
-      <w:r>
-        <w:rPr>
-          <w:i/>
-          <w:iCs/>
-        </w:rPr>
-        <w:t>et al</w:t>
-      </w:r>
-      <w:r>
-        <w:t xml:space="preserve">. </w:t>
-      </w:r>
-      <w:r>
-        <w:rPr>
-          <w:b/>
-          <w:bCs/>
-        </w:rPr>
-        <w:t>Transfer Learning on Convolutional Neural Networks for Dog Identification</w:t>
-      </w:r>
-      <w:r>
-        <w:t>. In: 2018 IEEE 9th International Conference on Software Engineering and Service Science (ICSESS), 2018. Proceedings... Beijing: IEEE, 2018. p. 1-4</w:t>
-      </w:r>
-    </w:p>
-    <w:p>
-      <w:pPr>
-        <w:pStyle w:val="TF-refernciasITEM"/>
-      </w:pPr>
-      <w:r>
-        <w:t xml:space="preserve">VAIDYA, P. </w:t>
-      </w:r>
-      <w:r>
-        <w:rPr>
-          <w:i/>
-          <w:iCs/>
-        </w:rPr>
-        <w:t>et al</w:t>
-      </w:r>
-      <w:r>
-        <w:t xml:space="preserve">. </w:t>
-      </w:r>
-      <w:r>
-        <w:rPr>
-          <w:b/>
-          <w:bCs/>
-        </w:rPr>
-        <w:t>A Novel Dog Breed Identification using Convolutional Neural Network. PriMera Scientific Engineering</w:t>
+        <w:t>PriMera Scientific Engineering</w:t>
       </w:r>
       <w:r>
         <w:t>, [s.l], v. 2, n. 1, p. 16-21, dez, 2022.</w:t>
@@ -7657,7 +7731,7 @@
 </file>
 
 <file path=word/endnotes.xml><?xml version="1.0" encoding="utf-8"?>
-<w:endnotes xmlns:wpc="http://schemas.microsoft.com/office/word/2010/wordprocessingCanvas" xmlns:cx="http://schemas.microsoft.com/office/drawing/2014/chartex" xmlns:cx1="http://schemas.microsoft.com/office/drawing/2015/9/8/chartex" xmlns:cx2="http://schemas.microsoft.com/office/drawing/2015/10/21/chartex" xmlns:cx3="http://schemas.microsoft.com/office/drawing/2016/5/9/chartex" xmlns:cx4="http://schemas.microsoft.com/office/drawing/2016/5/10/chartex" xmlns:cx5="http://schemas.microsoft.com/office/drawing/2016/5/11/chartex" xmlns:cx6="http://schemas.microsoft.com/office/drawing/2016/5/12/chartex" xmlns:cx7="http://schemas.microsoft.com/office/drawing/2016/5/13/chartex" xmlns:cx8="http://schemas.microsoft.com/office/drawing/2016/5/14/chartex" xmlns:mc="http://schemas.openxmlformats.org/markup-compatibility/2006" xmlns:aink="http://schemas.microsoft.com/office/drawing/2016/ink" xmlns:am3d="http://schemas.microsoft.com/office/drawing/2017/model3d" xmlns:o="urn:schemas-microsoft-com:office:office" xmlns:oel="http://schemas.microsoft.com/office/2019/extlst" xmlns:r="http://schemas.openxmlformats.org/officeDocument/2006/relationships" xmlns:m="http://schemas.openxmlformats.org/officeDocument/2006/math" xmlns:v="urn:schemas-microsoft-com:vml" xmlns:wp14="http://schemas.microsoft.com/office/word/2010/wordprocessingDrawing" xmlns:wp="http://schemas.openxmlformats.org/drawingml/2006/wordprocessingDrawing" xmlns:w10="urn:schemas-microsoft-com:office:word" xmlns:w="http://schemas.openxmlformats.org/wordprocessingml/2006/main" xmlns:w14="http://schemas.microsoft.com/office/word/2010/wordml" xmlns:w15="http://schemas.microsoft.com/office/word/2012/wordml" xmlns:w16cex="http://schemas.microsoft.com/office/word/2018/wordml/cex" xmlns:w16cid="http://schemas.microsoft.com/office/word/2016/wordml/cid" xmlns:w16="http://schemas.microsoft.com/office/word/2018/wordml" xmlns:w16du="http://schemas.microsoft.com/office/word/2023/wordml/word16du" xmlns:w16sdtdh="http://schemas.microsoft.com/office/word/2020/wordml/sdtdatahash" xmlns:w16se="http://schemas.microsoft.com/office/word/2015/wordml/symex" xmlns:wpg="http://schemas.microsoft.com/office/word/2010/wordprocessingGroup" xmlns:wpi="http://schemas.microsoft.com/office/word/2010/wordprocessingInk" xmlns:wne="http://schemas.microsoft.com/office/word/2006/wordml" xmlns:wps="http://schemas.microsoft.com/office/word/2010/wordprocessingShape" mc:Ignorable="w14 w15 w16se w16cid w16 w16cex w16sdtdh wp14">
+<w:endnotes xmlns:wpc="http://schemas.microsoft.com/office/word/2010/wordprocessingCanvas" xmlns:cx="http://schemas.microsoft.com/office/drawing/2014/chartex" xmlns:cx1="http://schemas.microsoft.com/office/drawing/2015/9/8/chartex" xmlns:cx2="http://schemas.microsoft.com/office/drawing/2015/10/21/chartex" xmlns:cx3="http://schemas.microsoft.com/office/drawing/2016/5/9/chartex" xmlns:cx4="http://schemas.microsoft.com/office/drawing/2016/5/10/chartex" xmlns:cx5="http://schemas.microsoft.com/office/drawing/2016/5/11/chartex" xmlns:cx6="http://schemas.microsoft.com/office/drawing/2016/5/12/chartex" xmlns:cx7="http://schemas.microsoft.com/office/drawing/2016/5/13/chartex" xmlns:cx8="http://schemas.microsoft.com/office/drawing/2016/5/14/chartex" xmlns:mc="http://schemas.openxmlformats.org/markup-compatibility/2006" xmlns:aink="http://schemas.microsoft.com/office/drawing/2016/ink" xmlns:am3d="http://schemas.microsoft.com/office/drawing/2017/model3d" xmlns:o="urn:schemas-microsoft-com:office:office" xmlns:oel="http://schemas.microsoft.com/office/2019/extlst" xmlns:r="http://schemas.openxmlformats.org/officeDocument/2006/relationships" xmlns:m="http://schemas.openxmlformats.org/officeDocument/2006/math" xmlns:v="urn:schemas-microsoft-com:vml" xmlns:wp14="http://schemas.microsoft.com/office/word/2010/wordprocessingDrawing" xmlns:wp="http://schemas.openxmlformats.org/drawingml/2006/wordprocessingDrawing" xmlns:w10="urn:schemas-microsoft-com:office:word" xmlns:w="http://schemas.openxmlformats.org/wordprocessingml/2006/main" xmlns:w14="http://schemas.microsoft.com/office/word/2010/wordml" xmlns:w15="http://schemas.microsoft.com/office/word/2012/wordml" xmlns:w16cex="http://schemas.microsoft.com/office/word/2018/wordml/cex" xmlns:w16cid="http://schemas.microsoft.com/office/word/2016/wordml/cid" xmlns:w16="http://schemas.microsoft.com/office/word/2018/wordml" xmlns:w16sdtdh="http://schemas.microsoft.com/office/word/2020/wordml/sdtdatahash" xmlns:w16se="http://schemas.microsoft.com/office/word/2015/wordml/symex" xmlns:wpg="http://schemas.microsoft.com/office/word/2010/wordprocessingGroup" xmlns:wpi="http://schemas.microsoft.com/office/word/2010/wordprocessingInk" xmlns:wne="http://schemas.microsoft.com/office/word/2006/wordml" xmlns:wps="http://schemas.microsoft.com/office/word/2010/wordprocessingShape" mc:Ignorable="w14 w15 w16se w16cid w16 w16cex w16sdtdh wp14">
   <w:endnote w:type="separator" w:id="-1">
     <w:p>
       <w:r>
@@ -7676,7 +7750,7 @@
 </file>
 
 <file path=word/footer1.xml><?xml version="1.0" encoding="utf-8"?>
-<w:ftr xmlns:wpc="http://schemas.microsoft.com/office/word/2010/wordprocessingCanvas" xmlns:cx="http://schemas.microsoft.com/office/drawing/2014/chartex" xmlns:cx1="http://schemas.microsoft.com/office/drawing/2015/9/8/chartex" xmlns:cx2="http://schemas.microsoft.com/office/drawing/2015/10/21/chartex" xmlns:cx3="http://schemas.microsoft.com/office/drawing/2016/5/9/chartex" xmlns:cx4="http://schemas.microsoft.com/office/drawing/2016/5/10/chartex" xmlns:cx5="http://schemas.microsoft.com/office/drawing/2016/5/11/chartex" xmlns:cx6="http://schemas.microsoft.com/office/drawing/2016/5/12/chartex" xmlns:cx7="http://schemas.microsoft.com/office/drawing/2016/5/13/chartex" xmlns:cx8="http://schemas.microsoft.com/office/drawing/2016/5/14/chartex" xmlns:mc="http://schemas.openxmlformats.org/markup-compatibility/2006" xmlns:aink="http://schemas.microsoft.com/office/drawing/2016/ink" xmlns:am3d="http://schemas.microsoft.com/office/drawing/2017/model3d" xmlns:o="urn:schemas-microsoft-com:office:office" xmlns:oel="http://schemas.microsoft.com/office/2019/extlst" xmlns:r="http://schemas.openxmlformats.org/officeDocument/2006/relationships" xmlns:m="http://schemas.openxmlformats.org/officeDocument/2006/math" xmlns:v="urn:schemas-microsoft-com:vml" xmlns:wp14="http://schemas.microsoft.com/office/word/2010/wordprocessingDrawing" xmlns:wp="http://schemas.openxmlformats.org/drawingml/2006/wordprocessingDrawing" xmlns:w10="urn:schemas-microsoft-com:office:word" xmlns:w="http://schemas.openxmlformats.org/wordprocessingml/2006/main" xmlns:w14="http://schemas.microsoft.com/office/word/2010/wordml" xmlns:w15="http://schemas.microsoft.com/office/word/2012/wordml" xmlns:w16cex="http://schemas.microsoft.com/office/word/2018/wordml/cex" xmlns:w16cid="http://schemas.microsoft.com/office/word/2016/wordml/cid" xmlns:w16="http://schemas.microsoft.com/office/word/2018/wordml" xmlns:w16du="http://schemas.microsoft.com/office/word/2023/wordml/word16du" xmlns:w16sdtdh="http://schemas.microsoft.com/office/word/2020/wordml/sdtdatahash" xmlns:w16se="http://schemas.microsoft.com/office/word/2015/wordml/symex" xmlns:wpg="http://schemas.microsoft.com/office/word/2010/wordprocessingGroup" xmlns:wpi="http://schemas.microsoft.com/office/word/2010/wordprocessingInk" xmlns:wne="http://schemas.microsoft.com/office/word/2006/wordml" xmlns:wps="http://schemas.microsoft.com/office/word/2010/wordprocessingShape" mc:Ignorable="w14 w15 w16se w16cid w16 w16cex w16sdtdh wp14">
+<w:ftr xmlns:wpc="http://schemas.microsoft.com/office/word/2010/wordprocessingCanvas" xmlns:cx="http://schemas.microsoft.com/office/drawing/2014/chartex" xmlns:cx1="http://schemas.microsoft.com/office/drawing/2015/9/8/chartex" xmlns:cx2="http://schemas.microsoft.com/office/drawing/2015/10/21/chartex" xmlns:cx3="http://schemas.microsoft.com/office/drawing/2016/5/9/chartex" xmlns:cx4="http://schemas.microsoft.com/office/drawing/2016/5/10/chartex" xmlns:cx5="http://schemas.microsoft.com/office/drawing/2016/5/11/chartex" xmlns:cx6="http://schemas.microsoft.com/office/drawing/2016/5/12/chartex" xmlns:cx7="http://schemas.microsoft.com/office/drawing/2016/5/13/chartex" xmlns:cx8="http://schemas.microsoft.com/office/drawing/2016/5/14/chartex" xmlns:mc="http://schemas.openxmlformats.org/markup-compatibility/2006" xmlns:aink="http://schemas.microsoft.com/office/drawing/2016/ink" xmlns:am3d="http://schemas.microsoft.com/office/drawing/2017/model3d" xmlns:o="urn:schemas-microsoft-com:office:office" xmlns:oel="http://schemas.microsoft.com/office/2019/extlst" xmlns:r="http://schemas.openxmlformats.org/officeDocument/2006/relationships" xmlns:m="http://schemas.openxmlformats.org/officeDocument/2006/math" xmlns:v="urn:schemas-microsoft-com:vml" xmlns:wp14="http://schemas.microsoft.com/office/word/2010/wordprocessingDrawing" xmlns:wp="http://schemas.openxmlformats.org/drawingml/2006/wordprocessingDrawing" xmlns:w10="urn:schemas-microsoft-com:office:word" xmlns:w="http://schemas.openxmlformats.org/wordprocessingml/2006/main" xmlns:w14="http://schemas.microsoft.com/office/word/2010/wordml" xmlns:w15="http://schemas.microsoft.com/office/word/2012/wordml" xmlns:w16cex="http://schemas.microsoft.com/office/word/2018/wordml/cex" xmlns:w16cid="http://schemas.microsoft.com/office/word/2016/wordml/cid" xmlns:w16="http://schemas.microsoft.com/office/word/2018/wordml" xmlns:w16sdtdh="http://schemas.microsoft.com/office/word/2020/wordml/sdtdatahash" xmlns:w16se="http://schemas.microsoft.com/office/word/2015/wordml/symex" xmlns:wpg="http://schemas.microsoft.com/office/word/2010/wordprocessingGroup" xmlns:wpi="http://schemas.microsoft.com/office/word/2010/wordprocessingInk" xmlns:wne="http://schemas.microsoft.com/office/word/2006/wordml" xmlns:wps="http://schemas.microsoft.com/office/word/2010/wordprocessingShape" mc:Ignorable="w14 w15 w16se w16cid w16 w16cex w16sdtdh wp14">
   <w:p>
     <w:pPr>
       <w:pStyle w:val="Rodap"/>
@@ -7714,7 +7788,7 @@
 </file>
 
 <file path=word/footer2.xml><?xml version="1.0" encoding="utf-8"?>
-<w:ftr xmlns:wpc="http://schemas.microsoft.com/office/word/2010/wordprocessingCanvas" xmlns:cx="http://schemas.microsoft.com/office/drawing/2014/chartex" xmlns:cx1="http://schemas.microsoft.com/office/drawing/2015/9/8/chartex" xmlns:cx2="http://schemas.microsoft.com/office/drawing/2015/10/21/chartex" xmlns:cx3="http://schemas.microsoft.com/office/drawing/2016/5/9/chartex" xmlns:cx4="http://schemas.microsoft.com/office/drawing/2016/5/10/chartex" xmlns:cx5="http://schemas.microsoft.com/office/drawing/2016/5/11/chartex" xmlns:cx6="http://schemas.microsoft.com/office/drawing/2016/5/12/chartex" xmlns:cx7="http://schemas.microsoft.com/office/drawing/2016/5/13/chartex" xmlns:cx8="http://schemas.microsoft.com/office/drawing/2016/5/14/chartex" xmlns:mc="http://schemas.openxmlformats.org/markup-compatibility/2006" xmlns:aink="http://schemas.microsoft.com/office/drawing/2016/ink" xmlns:am3d="http://schemas.microsoft.com/office/drawing/2017/model3d" xmlns:o="urn:schemas-microsoft-com:office:office" xmlns:oel="http://schemas.microsoft.com/office/2019/extlst" xmlns:r="http://schemas.openxmlformats.org/officeDocument/2006/relationships" xmlns:m="http://schemas.openxmlformats.org/officeDocument/2006/math" xmlns:v="urn:schemas-microsoft-com:vml" xmlns:wp14="http://schemas.microsoft.com/office/word/2010/wordprocessingDrawing" xmlns:wp="http://schemas.openxmlformats.org/drawingml/2006/wordprocessingDrawing" xmlns:w10="urn:schemas-microsoft-com:office:word" xmlns:w="http://schemas.openxmlformats.org/wordprocessingml/2006/main" xmlns:w14="http://schemas.microsoft.com/office/word/2010/wordml" xmlns:w15="http://schemas.microsoft.com/office/word/2012/wordml" xmlns:w16cex="http://schemas.microsoft.com/office/word/2018/wordml/cex" xmlns:w16cid="http://schemas.microsoft.com/office/word/2016/wordml/cid" xmlns:w16="http://schemas.microsoft.com/office/word/2018/wordml" xmlns:w16du="http://schemas.microsoft.com/office/word/2023/wordml/word16du" xmlns:w16sdtdh="http://schemas.microsoft.com/office/word/2020/wordml/sdtdatahash" xmlns:w16se="http://schemas.microsoft.com/office/word/2015/wordml/symex" xmlns:wpg="http://schemas.microsoft.com/office/word/2010/wordprocessingGroup" xmlns:wpi="http://schemas.microsoft.com/office/word/2010/wordprocessingInk" xmlns:wne="http://schemas.microsoft.com/office/word/2006/wordml" xmlns:wps="http://schemas.microsoft.com/office/word/2010/wordprocessingShape" mc:Ignorable="w14 w15 w16se w16cid w16 w16cex w16sdtdh wp14">
+<w:ftr xmlns:wpc="http://schemas.microsoft.com/office/word/2010/wordprocessingCanvas" xmlns:cx="http://schemas.microsoft.com/office/drawing/2014/chartex" xmlns:cx1="http://schemas.microsoft.com/office/drawing/2015/9/8/chartex" xmlns:cx2="http://schemas.microsoft.com/office/drawing/2015/10/21/chartex" xmlns:cx3="http://schemas.microsoft.com/office/drawing/2016/5/9/chartex" xmlns:cx4="http://schemas.microsoft.com/office/drawing/2016/5/10/chartex" xmlns:cx5="http://schemas.microsoft.com/office/drawing/2016/5/11/chartex" xmlns:cx6="http://schemas.microsoft.com/office/drawing/2016/5/12/chartex" xmlns:cx7="http://schemas.microsoft.com/office/drawing/2016/5/13/chartex" xmlns:cx8="http://schemas.microsoft.com/office/drawing/2016/5/14/chartex" xmlns:mc="http://schemas.openxmlformats.org/markup-compatibility/2006" xmlns:aink="http://schemas.microsoft.com/office/drawing/2016/ink" xmlns:am3d="http://schemas.microsoft.com/office/drawing/2017/model3d" xmlns:o="urn:schemas-microsoft-com:office:office" xmlns:oel="http://schemas.microsoft.com/office/2019/extlst" xmlns:r="http://schemas.openxmlformats.org/officeDocument/2006/relationships" xmlns:m="http://schemas.openxmlformats.org/officeDocument/2006/math" xmlns:v="urn:schemas-microsoft-com:vml" xmlns:wp14="http://schemas.microsoft.com/office/word/2010/wordprocessingDrawing" xmlns:wp="http://schemas.openxmlformats.org/drawingml/2006/wordprocessingDrawing" xmlns:w10="urn:schemas-microsoft-com:office:word" xmlns:w="http://schemas.openxmlformats.org/wordprocessingml/2006/main" xmlns:w14="http://schemas.microsoft.com/office/word/2010/wordml" xmlns:w15="http://schemas.microsoft.com/office/word/2012/wordml" xmlns:w16cex="http://schemas.microsoft.com/office/word/2018/wordml/cex" xmlns:w16cid="http://schemas.microsoft.com/office/word/2016/wordml/cid" xmlns:w16="http://schemas.microsoft.com/office/word/2018/wordml" xmlns:w16sdtdh="http://schemas.microsoft.com/office/word/2020/wordml/sdtdatahash" xmlns:w16se="http://schemas.microsoft.com/office/word/2015/wordml/symex" xmlns:wpg="http://schemas.microsoft.com/office/word/2010/wordprocessingGroup" xmlns:wpi="http://schemas.microsoft.com/office/word/2010/wordprocessingInk" xmlns:wne="http://schemas.microsoft.com/office/word/2006/wordml" xmlns:wps="http://schemas.microsoft.com/office/word/2010/wordprocessingShape" mc:Ignorable="w14 w15 w16se w16cid w16 w16cex w16sdtdh wp14">
   <w:p>
     <w:pPr>
       <w:pStyle w:val="Rodap"/>
@@ -7765,7 +7839,7 @@
 </file>
 
 <file path=word/footnotes.xml><?xml version="1.0" encoding="utf-8"?>
-<w:footnotes xmlns:wpc="http://schemas.microsoft.com/office/word/2010/wordprocessingCanvas" xmlns:cx="http://schemas.microsoft.com/office/drawing/2014/chartex" xmlns:cx1="http://schemas.microsoft.com/office/drawing/2015/9/8/chartex" xmlns:cx2="http://schemas.microsoft.com/office/drawing/2015/10/21/chartex" xmlns:cx3="http://schemas.microsoft.com/office/drawing/2016/5/9/chartex" xmlns:cx4="http://schemas.microsoft.com/office/drawing/2016/5/10/chartex" xmlns:cx5="http://schemas.microsoft.com/office/drawing/2016/5/11/chartex" xmlns:cx6="http://schemas.microsoft.com/office/drawing/2016/5/12/chartex" xmlns:cx7="http://schemas.microsoft.com/office/drawing/2016/5/13/chartex" xmlns:cx8="http://schemas.microsoft.com/office/drawing/2016/5/14/chartex" xmlns:mc="http://schemas.openxmlformats.org/markup-compatibility/2006" xmlns:aink="http://schemas.microsoft.com/office/drawing/2016/ink" xmlns:am3d="http://schemas.microsoft.com/office/drawing/2017/model3d" xmlns:o="urn:schemas-microsoft-com:office:office" xmlns:oel="http://schemas.microsoft.com/office/2019/extlst" xmlns:r="http://schemas.openxmlformats.org/officeDocument/2006/relationships" xmlns:m="http://schemas.openxmlformats.org/officeDocument/2006/math" xmlns:v="urn:schemas-microsoft-com:vml" xmlns:wp14="http://schemas.microsoft.com/office/word/2010/wordprocessingDrawing" xmlns:wp="http://schemas.openxmlformats.org/drawingml/2006/wordprocessingDrawing" xmlns:w10="urn:schemas-microsoft-com:office:word" xmlns:w="http://schemas.openxmlformats.org/wordprocessingml/2006/main" xmlns:w14="http://schemas.microsoft.com/office/word/2010/wordml" xmlns:w15="http://schemas.microsoft.com/office/word/2012/wordml" xmlns:w16cex="http://schemas.microsoft.com/office/word/2018/wordml/cex" xmlns:w16cid="http://schemas.microsoft.com/office/word/2016/wordml/cid" xmlns:w16="http://schemas.microsoft.com/office/word/2018/wordml" xmlns:w16du="http://schemas.microsoft.com/office/word/2023/wordml/word16du" xmlns:w16sdtdh="http://schemas.microsoft.com/office/word/2020/wordml/sdtdatahash" xmlns:w16se="http://schemas.microsoft.com/office/word/2015/wordml/symex" xmlns:wpg="http://schemas.microsoft.com/office/word/2010/wordprocessingGroup" xmlns:wpi="http://schemas.microsoft.com/office/word/2010/wordprocessingInk" xmlns:wne="http://schemas.microsoft.com/office/word/2006/wordml" xmlns:wps="http://schemas.microsoft.com/office/word/2010/wordprocessingShape" mc:Ignorable="w14 w15 w16se w16cid w16 w16cex w16sdtdh wp14">
+<w:footnotes xmlns:wpc="http://schemas.microsoft.com/office/word/2010/wordprocessingCanvas" xmlns:cx="http://schemas.microsoft.com/office/drawing/2014/chartex" xmlns:cx1="http://schemas.microsoft.com/office/drawing/2015/9/8/chartex" xmlns:cx2="http://schemas.microsoft.com/office/drawing/2015/10/21/chartex" xmlns:cx3="http://schemas.microsoft.com/office/drawing/2016/5/9/chartex" xmlns:cx4="http://schemas.microsoft.com/office/drawing/2016/5/10/chartex" xmlns:cx5="http://schemas.microsoft.com/office/drawing/2016/5/11/chartex" xmlns:cx6="http://schemas.microsoft.com/office/drawing/2016/5/12/chartex" xmlns:cx7="http://schemas.microsoft.com/office/drawing/2016/5/13/chartex" xmlns:cx8="http://schemas.microsoft.com/office/drawing/2016/5/14/chartex" xmlns:mc="http://schemas.openxmlformats.org/markup-compatibility/2006" xmlns:aink="http://schemas.microsoft.com/office/drawing/2016/ink" xmlns:am3d="http://schemas.microsoft.com/office/drawing/2017/model3d" xmlns:o="urn:schemas-microsoft-com:office:office" xmlns:oel="http://schemas.microsoft.com/office/2019/extlst" xmlns:r="http://schemas.openxmlformats.org/officeDocument/2006/relationships" xmlns:m="http://schemas.openxmlformats.org/officeDocument/2006/math" xmlns:v="urn:schemas-microsoft-com:vml" xmlns:wp14="http://schemas.microsoft.com/office/word/2010/wordprocessingDrawing" xmlns:wp="http://schemas.openxmlformats.org/drawingml/2006/wordprocessingDrawing" xmlns:w10="urn:schemas-microsoft-com:office:word" xmlns:w="http://schemas.openxmlformats.org/wordprocessingml/2006/main" xmlns:w14="http://schemas.microsoft.com/office/word/2010/wordml" xmlns:w15="http://schemas.microsoft.com/office/word/2012/wordml" xmlns:w16cex="http://schemas.microsoft.com/office/word/2018/wordml/cex" xmlns:w16cid="http://schemas.microsoft.com/office/word/2016/wordml/cid" xmlns:w16="http://schemas.microsoft.com/office/word/2018/wordml" xmlns:w16sdtdh="http://schemas.microsoft.com/office/word/2020/wordml/sdtdatahash" xmlns:w16se="http://schemas.microsoft.com/office/word/2015/wordml/symex" xmlns:wpg="http://schemas.microsoft.com/office/word/2010/wordprocessingGroup" xmlns:wpi="http://schemas.microsoft.com/office/word/2010/wordprocessingInk" xmlns:wne="http://schemas.microsoft.com/office/word/2006/wordml" xmlns:wps="http://schemas.microsoft.com/office/word/2010/wordprocessingShape" mc:Ignorable="w14 w15 w16se w16cid w16 w16cex w16sdtdh wp14">
   <w:footnote w:type="separator" w:id="-1">
     <w:p>
       <w:r>
@@ -7784,7 +7858,7 @@
 </file>
 
 <file path=word/header1.xml><?xml version="1.0" encoding="utf-8"?>
-<w:hdr xmlns:wpc="http://schemas.microsoft.com/office/word/2010/wordprocessingCanvas" xmlns:cx="http://schemas.microsoft.com/office/drawing/2014/chartex" xmlns:cx1="http://schemas.microsoft.com/office/drawing/2015/9/8/chartex" xmlns:cx2="http://schemas.microsoft.com/office/drawing/2015/10/21/chartex" xmlns:cx3="http://schemas.microsoft.com/office/drawing/2016/5/9/chartex" xmlns:cx4="http://schemas.microsoft.com/office/drawing/2016/5/10/chartex" xmlns:cx5="http://schemas.microsoft.com/office/drawing/2016/5/11/chartex" xmlns:cx6="http://schemas.microsoft.com/office/drawing/2016/5/12/chartex" xmlns:cx7="http://schemas.microsoft.com/office/drawing/2016/5/13/chartex" xmlns:cx8="http://schemas.microsoft.com/office/drawing/2016/5/14/chartex" xmlns:mc="http://schemas.openxmlformats.org/markup-compatibility/2006" xmlns:aink="http://schemas.microsoft.com/office/drawing/2016/ink" xmlns:am3d="http://schemas.microsoft.com/office/drawing/2017/model3d" xmlns:o="urn:schemas-microsoft-com:office:office" xmlns:oel="http://schemas.microsoft.com/office/2019/extlst" xmlns:r="http://schemas.openxmlformats.org/officeDocument/2006/relationships" xmlns:m="http://schemas.openxmlformats.org/officeDocument/2006/math" xmlns:v="urn:schemas-microsoft-com:vml" xmlns:wp14="http://schemas.microsoft.com/office/word/2010/wordprocessingDrawing" xmlns:wp="http://schemas.openxmlformats.org/drawingml/2006/wordprocessingDrawing" xmlns:w10="urn:schemas-microsoft-com:office:word" xmlns:w="http://schemas.openxmlformats.org/wordprocessingml/2006/main" xmlns:w14="http://schemas.microsoft.com/office/word/2010/wordml" xmlns:w15="http://schemas.microsoft.com/office/word/2012/wordml" xmlns:w16cex="http://schemas.microsoft.com/office/word/2018/wordml/cex" xmlns:w16cid="http://schemas.microsoft.com/office/word/2016/wordml/cid" xmlns:w16="http://schemas.microsoft.com/office/word/2018/wordml" xmlns:w16du="http://schemas.microsoft.com/office/word/2023/wordml/word16du" xmlns:w16sdtdh="http://schemas.microsoft.com/office/word/2020/wordml/sdtdatahash" xmlns:w16se="http://schemas.microsoft.com/office/word/2015/wordml/symex" xmlns:wpg="http://schemas.microsoft.com/office/word/2010/wordprocessingGroup" xmlns:wpi="http://schemas.microsoft.com/office/word/2010/wordprocessingInk" xmlns:wne="http://schemas.microsoft.com/office/word/2006/wordml" xmlns:wps="http://schemas.microsoft.com/office/word/2010/wordprocessingShape" mc:Ignorable="w14 w15 w16se w16cid w16 w16cex w16sdtdh wp14">
+<w:hdr xmlns:wpc="http://schemas.microsoft.com/office/word/2010/wordprocessingCanvas" xmlns:cx="http://schemas.microsoft.com/office/drawing/2014/chartex" xmlns:cx1="http://schemas.microsoft.com/office/drawing/2015/9/8/chartex" xmlns:cx2="http://schemas.microsoft.com/office/drawing/2015/10/21/chartex" xmlns:cx3="http://schemas.microsoft.com/office/drawing/2016/5/9/chartex" xmlns:cx4="http://schemas.microsoft.com/office/drawing/2016/5/10/chartex" xmlns:cx5="http://schemas.microsoft.com/office/drawing/2016/5/11/chartex" xmlns:cx6="http://schemas.microsoft.com/office/drawing/2016/5/12/chartex" xmlns:cx7="http://schemas.microsoft.com/office/drawing/2016/5/13/chartex" xmlns:cx8="http://schemas.microsoft.com/office/drawing/2016/5/14/chartex" xmlns:mc="http://schemas.openxmlformats.org/markup-compatibility/2006" xmlns:aink="http://schemas.microsoft.com/office/drawing/2016/ink" xmlns:am3d="http://schemas.microsoft.com/office/drawing/2017/model3d" xmlns:o="urn:schemas-microsoft-com:office:office" xmlns:oel="http://schemas.microsoft.com/office/2019/extlst" xmlns:r="http://schemas.openxmlformats.org/officeDocument/2006/relationships" xmlns:m="http://schemas.openxmlformats.org/officeDocument/2006/math" xmlns:v="urn:schemas-microsoft-com:vml" xmlns:wp14="http://schemas.microsoft.com/office/word/2010/wordprocessingDrawing" xmlns:wp="http://schemas.openxmlformats.org/drawingml/2006/wordprocessingDrawing" xmlns:w10="urn:schemas-microsoft-com:office:word" xmlns:w="http://schemas.openxmlformats.org/wordprocessingml/2006/main" xmlns:w14="http://schemas.microsoft.com/office/word/2010/wordml" xmlns:w15="http://schemas.microsoft.com/office/word/2012/wordml" xmlns:w16cex="http://schemas.microsoft.com/office/word/2018/wordml/cex" xmlns:w16cid="http://schemas.microsoft.com/office/word/2016/wordml/cid" xmlns:w16="http://schemas.microsoft.com/office/word/2018/wordml" xmlns:w16sdtdh="http://schemas.microsoft.com/office/word/2020/wordml/sdtdatahash" xmlns:w16se="http://schemas.microsoft.com/office/word/2015/wordml/symex" xmlns:wpg="http://schemas.microsoft.com/office/word/2010/wordprocessingGroup" xmlns:wpi="http://schemas.microsoft.com/office/word/2010/wordprocessingInk" xmlns:wne="http://schemas.microsoft.com/office/word/2006/wordml" xmlns:wps="http://schemas.microsoft.com/office/word/2010/wordprocessingShape" mc:Ignorable="w14 w15 w16se w16cid w16 w16cex w16sdtdh wp14">
   <w:p>
     <w:pPr>
       <w:pStyle w:val="Cabealho"/>
@@ -7799,7 +7873,7 @@
 </file>
 
 <file path=word/header2.xml><?xml version="1.0" encoding="utf-8"?>
-<w:hdr xmlns:wpc="http://schemas.microsoft.com/office/word/2010/wordprocessingCanvas" xmlns:cx="http://schemas.microsoft.com/office/drawing/2014/chartex" xmlns:cx1="http://schemas.microsoft.com/office/drawing/2015/9/8/chartex" xmlns:cx2="http://schemas.microsoft.com/office/drawing/2015/10/21/chartex" xmlns:cx3="http://schemas.microsoft.com/office/drawing/2016/5/9/chartex" xmlns:cx4="http://schemas.microsoft.com/office/drawing/2016/5/10/chartex" xmlns:cx5="http://schemas.microsoft.com/office/drawing/2016/5/11/chartex" xmlns:cx6="http://schemas.microsoft.com/office/drawing/2016/5/12/chartex" xmlns:cx7="http://schemas.microsoft.com/office/drawing/2016/5/13/chartex" xmlns:cx8="http://schemas.microsoft.com/office/drawing/2016/5/14/chartex" xmlns:mc="http://schemas.openxmlformats.org/markup-compatibility/2006" xmlns:aink="http://schemas.microsoft.com/office/drawing/2016/ink" xmlns:am3d="http://schemas.microsoft.com/office/drawing/2017/model3d" xmlns:o="urn:schemas-microsoft-com:office:office" xmlns:oel="http://schemas.microsoft.com/office/2019/extlst" xmlns:r="http://schemas.openxmlformats.org/officeDocument/2006/relationships" xmlns:m="http://schemas.openxmlformats.org/officeDocument/2006/math" xmlns:v="urn:schemas-microsoft-com:vml" xmlns:wp14="http://schemas.microsoft.com/office/word/2010/wordprocessingDrawing" xmlns:wp="http://schemas.openxmlformats.org/drawingml/2006/wordprocessingDrawing" xmlns:w10="urn:schemas-microsoft-com:office:word" xmlns:w="http://schemas.openxmlformats.org/wordprocessingml/2006/main" xmlns:w14="http://schemas.microsoft.com/office/word/2010/wordml" xmlns:w15="http://schemas.microsoft.com/office/word/2012/wordml" xmlns:w16cex="http://schemas.microsoft.com/office/word/2018/wordml/cex" xmlns:w16cid="http://schemas.microsoft.com/office/word/2016/wordml/cid" xmlns:w16="http://schemas.microsoft.com/office/word/2018/wordml" xmlns:w16du="http://schemas.microsoft.com/office/word/2023/wordml/word16du" xmlns:w16sdtdh="http://schemas.microsoft.com/office/word/2020/wordml/sdtdatahash" xmlns:w16se="http://schemas.microsoft.com/office/word/2015/wordml/symex" xmlns:wpg="http://schemas.microsoft.com/office/word/2010/wordprocessingGroup" xmlns:wpi="http://schemas.microsoft.com/office/word/2010/wordprocessingInk" xmlns:wne="http://schemas.microsoft.com/office/word/2006/wordml" xmlns:wps="http://schemas.microsoft.com/office/word/2010/wordprocessingShape" mc:Ignorable="w14 w15 w16se w16cid w16 w16cex w16sdtdh wp14">
+<w:hdr xmlns:wpc="http://schemas.microsoft.com/office/word/2010/wordprocessingCanvas" xmlns:cx="http://schemas.microsoft.com/office/drawing/2014/chartex" xmlns:cx1="http://schemas.microsoft.com/office/drawing/2015/9/8/chartex" xmlns:cx2="http://schemas.microsoft.com/office/drawing/2015/10/21/chartex" xmlns:cx3="http://schemas.microsoft.com/office/drawing/2016/5/9/chartex" xmlns:cx4="http://schemas.microsoft.com/office/drawing/2016/5/10/chartex" xmlns:cx5="http://schemas.microsoft.com/office/drawing/2016/5/11/chartex" xmlns:cx6="http://schemas.microsoft.com/office/drawing/2016/5/12/chartex" xmlns:cx7="http://schemas.microsoft.com/office/drawing/2016/5/13/chartex" xmlns:cx8="http://schemas.microsoft.com/office/drawing/2016/5/14/chartex" xmlns:mc="http://schemas.openxmlformats.org/markup-compatibility/2006" xmlns:aink="http://schemas.microsoft.com/office/drawing/2016/ink" xmlns:am3d="http://schemas.microsoft.com/office/drawing/2017/model3d" xmlns:o="urn:schemas-microsoft-com:office:office" xmlns:oel="http://schemas.microsoft.com/office/2019/extlst" xmlns:r="http://schemas.openxmlformats.org/officeDocument/2006/relationships" xmlns:m="http://schemas.openxmlformats.org/officeDocument/2006/math" xmlns:v="urn:schemas-microsoft-com:vml" xmlns:wp14="http://schemas.microsoft.com/office/word/2010/wordprocessingDrawing" xmlns:wp="http://schemas.openxmlformats.org/drawingml/2006/wordprocessingDrawing" xmlns:w10="urn:schemas-microsoft-com:office:word" xmlns:w="http://schemas.openxmlformats.org/wordprocessingml/2006/main" xmlns:w14="http://schemas.microsoft.com/office/word/2010/wordml" xmlns:w15="http://schemas.microsoft.com/office/word/2012/wordml" xmlns:w16cex="http://schemas.microsoft.com/office/word/2018/wordml/cex" xmlns:w16cid="http://schemas.microsoft.com/office/word/2016/wordml/cid" xmlns:w16="http://schemas.microsoft.com/office/word/2018/wordml" xmlns:w16sdtdh="http://schemas.microsoft.com/office/word/2020/wordml/sdtdatahash" xmlns:w16se="http://schemas.microsoft.com/office/word/2015/wordml/symex" xmlns:wpg="http://schemas.microsoft.com/office/word/2010/wordprocessingGroup" xmlns:wpi="http://schemas.microsoft.com/office/word/2010/wordprocessingInk" xmlns:wne="http://schemas.microsoft.com/office/word/2006/wordml" xmlns:wps="http://schemas.microsoft.com/office/word/2010/wordprocessingShape" mc:Ignorable="w14 w15 w16se w16cid w16 w16cex w16sdtdh wp14">
   <w:tbl>
     <w:tblPr>
       <w:tblW w:w="0" w:type="auto"/>
@@ -7901,7 +7975,7 @@
 </file>
 
 <file path=word/numbering.xml><?xml version="1.0" encoding="utf-8"?>
-<w:numbering xmlns:wpc="http://schemas.microsoft.com/office/word/2010/wordprocessingCanvas" xmlns:cx="http://schemas.microsoft.com/office/drawing/2014/chartex" xmlns:cx1="http://schemas.microsoft.com/office/drawing/2015/9/8/chartex" xmlns:cx2="http://schemas.microsoft.com/office/drawing/2015/10/21/chartex" xmlns:cx3="http://schemas.microsoft.com/office/drawing/2016/5/9/chartex" xmlns:cx4="http://schemas.microsoft.com/office/drawing/2016/5/10/chartex" xmlns:cx5="http://schemas.microsoft.com/office/drawing/2016/5/11/chartex" xmlns:cx6="http://schemas.microsoft.com/office/drawing/2016/5/12/chartex" xmlns:cx7="http://schemas.microsoft.com/office/drawing/2016/5/13/chartex" xmlns:cx8="http://schemas.microsoft.com/office/drawing/2016/5/14/chartex" xmlns:mc="http://schemas.openxmlformats.org/markup-compatibility/2006" xmlns:aink="http://schemas.microsoft.com/office/drawing/2016/ink" xmlns:am3d="http://schemas.microsoft.com/office/drawing/2017/model3d" xmlns:o="urn:schemas-microsoft-com:office:office" xmlns:oel="http://schemas.microsoft.com/office/2019/extlst" xmlns:r="http://schemas.openxmlformats.org/officeDocument/2006/relationships" xmlns:m="http://schemas.openxmlformats.org/officeDocument/2006/math" xmlns:v="urn:schemas-microsoft-com:vml" xmlns:wp14="http://schemas.microsoft.com/office/word/2010/wordprocessingDrawing" xmlns:wp="http://schemas.openxmlformats.org/drawingml/2006/wordprocessingDrawing" xmlns:w10="urn:schemas-microsoft-com:office:word" xmlns:w="http://schemas.openxmlformats.org/wordprocessingml/2006/main" xmlns:w14="http://schemas.microsoft.com/office/word/2010/wordml" xmlns:w15="http://schemas.microsoft.com/office/word/2012/wordml" xmlns:w16cex="http://schemas.microsoft.com/office/word/2018/wordml/cex" xmlns:w16cid="http://schemas.microsoft.com/office/word/2016/wordml/cid" xmlns:w16="http://schemas.microsoft.com/office/word/2018/wordml" xmlns:w16du="http://schemas.microsoft.com/office/word/2023/wordml/word16du" xmlns:w16sdtdh="http://schemas.microsoft.com/office/word/2020/wordml/sdtdatahash" xmlns:w16se="http://schemas.microsoft.com/office/word/2015/wordml/symex" xmlns:wpg="http://schemas.microsoft.com/office/word/2010/wordprocessingGroup" xmlns:wpi="http://schemas.microsoft.com/office/word/2010/wordprocessingInk" xmlns:wne="http://schemas.microsoft.com/office/word/2006/wordml" xmlns:wps="http://schemas.microsoft.com/office/word/2010/wordprocessingShape" mc:Ignorable="w14 w15 w16se w16cid w16 w16cex w16sdtdh wp14">
+<w:numbering xmlns:wpc="http://schemas.microsoft.com/office/word/2010/wordprocessingCanvas" xmlns:cx="http://schemas.microsoft.com/office/drawing/2014/chartex" xmlns:cx1="http://schemas.microsoft.com/office/drawing/2015/9/8/chartex" xmlns:cx2="http://schemas.microsoft.com/office/drawing/2015/10/21/chartex" xmlns:cx3="http://schemas.microsoft.com/office/drawing/2016/5/9/chartex" xmlns:cx4="http://schemas.microsoft.com/office/drawing/2016/5/10/chartex" xmlns:cx5="http://schemas.microsoft.com/office/drawing/2016/5/11/chartex" xmlns:cx6="http://schemas.microsoft.com/office/drawing/2016/5/12/chartex" xmlns:cx7="http://schemas.microsoft.com/office/drawing/2016/5/13/chartex" xmlns:cx8="http://schemas.microsoft.com/office/drawing/2016/5/14/chartex" xmlns:mc="http://schemas.openxmlformats.org/markup-compatibility/2006" xmlns:aink="http://schemas.microsoft.com/office/drawing/2016/ink" xmlns:am3d="http://schemas.microsoft.com/office/drawing/2017/model3d" xmlns:o="urn:schemas-microsoft-com:office:office" xmlns:oel="http://schemas.microsoft.com/office/2019/extlst" xmlns:r="http://schemas.openxmlformats.org/officeDocument/2006/relationships" xmlns:m="http://schemas.openxmlformats.org/officeDocument/2006/math" xmlns:v="urn:schemas-microsoft-com:vml" xmlns:wp14="http://schemas.microsoft.com/office/word/2010/wordprocessingDrawing" xmlns:wp="http://schemas.openxmlformats.org/drawingml/2006/wordprocessingDrawing" xmlns:w10="urn:schemas-microsoft-com:office:word" xmlns:w="http://schemas.openxmlformats.org/wordprocessingml/2006/main" xmlns:w14="http://schemas.microsoft.com/office/word/2010/wordml" xmlns:w15="http://schemas.microsoft.com/office/word/2012/wordml" xmlns:w16cex="http://schemas.microsoft.com/office/word/2018/wordml/cex" xmlns:w16cid="http://schemas.microsoft.com/office/word/2016/wordml/cid" xmlns:w16="http://schemas.microsoft.com/office/word/2018/wordml" xmlns:w16sdtdh="http://schemas.microsoft.com/office/word/2020/wordml/sdtdatahash" xmlns:w16se="http://schemas.microsoft.com/office/word/2015/wordml/symex" xmlns:wpg="http://schemas.microsoft.com/office/word/2010/wordprocessingGroup" xmlns:wpi="http://schemas.microsoft.com/office/word/2010/wordprocessingInk" xmlns:wne="http://schemas.microsoft.com/office/word/2006/wordml" xmlns:wps="http://schemas.microsoft.com/office/word/2010/wordprocessingShape" mc:Ignorable="w14 w15 w16se w16cid w16 w16cex w16sdtdh wp14">
   <w:abstractNum w:abstractNumId="0" w15:restartNumberingAfterBreak="0">
     <w:nsid w:val="FFFFFFFB"/>
     <w:multiLevelType w:val="multilevel"/>
@@ -12165,6 +12239,10 @@
 </file>
 
 <file path=customXml/item1.xml><?xml version="1.0" encoding="utf-8"?>
+<b:Sources xmlns:b="http://schemas.openxmlformats.org/officeDocument/2006/bibliography" xmlns="http://schemas.openxmlformats.org/officeDocument/2006/bibliography" SelectedStyle="" StyleName=""/>
+</file>
+
+<file path=customXml/item2.xml><?xml version="1.0" encoding="utf-8"?>
 <ct:contentTypeSchema xmlns:ct="http://schemas.microsoft.com/office/2006/metadata/contentType" xmlns:ma="http://schemas.microsoft.com/office/2006/metadata/properties/metaAttributes" ct:_="" ma:_="" ma:contentTypeName="Documento" ma:contentTypeID="0x010100F13453D0801D5E45B1745A09551F1C32" ma:contentTypeVersion="28" ma:contentTypeDescription="Crie um novo documento." ma:contentTypeScope="" ma:versionID="fa9ef3803bb4ef638f344296fd7d9170">
   <xsd:schema xmlns:xsd="http://www.w3.org/2001/XMLSchema" xmlns:xs="http://www.w3.org/2001/XMLSchema" xmlns:p="http://schemas.microsoft.com/office/2006/metadata/properties" xmlns:ns3="f8440490-6d1a-488a-8abf-48b89d0123a0" xmlns:ns4="22206413-f776-4b11-bcb2-0b935dc83731" targetNamespace="http://schemas.microsoft.com/office/2006/metadata/properties" ma:root="true" ma:fieldsID="5a7e583b53460e8ff4480ccd12c418cb" ns3:_="" ns4:_="">
     <xsd:import namespace="f8440490-6d1a-488a-8abf-48b89d0123a0"/>
@@ -12539,11 +12617,16 @@
 </ct:contentTypeSchema>
 </file>
 
-<file path=customXml/item2.xml><?xml version="1.0" encoding="utf-8"?>
-<b:Sources xmlns:b="http://schemas.openxmlformats.org/officeDocument/2006/bibliography" xmlns="http://schemas.openxmlformats.org/officeDocument/2006/bibliography" SelectedStyle="" StyleName=""/>
+<file path=customXml/item3.xml><?xml version="1.0" encoding="utf-8"?>
+<?mso-contentType ?>
+<FormTemplates xmlns="http://schemas.microsoft.com/sharepoint/v3/contenttype/forms">
+  <Display>DocumentLibraryForm</Display>
+  <Edit>DocumentLibraryForm</Edit>
+  <New>DocumentLibraryForm</New>
+</FormTemplates>
 </file>
 
-<file path=customXml/item3.xml><?xml version="1.0" encoding="utf-8"?>
+<file path=customXml/item4.xml><?xml version="1.0" encoding="utf-8"?>
 <p:properties xmlns:p="http://schemas.microsoft.com/office/2006/metadata/properties" xmlns:xsi="http://www.w3.org/2001/XMLSchema-instance" xmlns:pc="http://schemas.microsoft.com/office/infopath/2007/PartnerControls">
   <documentManagement>
     <Has_Teacher_Only_SectionGroup xmlns="f8440490-6d1a-488a-8abf-48b89d0123a0" xsi:nil="true"/>
@@ -12591,16 +12674,15 @@
 </p:properties>
 </file>
 
-<file path=customXml/item4.xml><?xml version="1.0" encoding="utf-8"?>
-<?mso-contentType ?>
-<FormTemplates xmlns="http://schemas.microsoft.com/sharepoint/v3/contenttype/forms">
-  <Display>DocumentLibraryForm</Display>
-  <Edit>DocumentLibraryForm</Edit>
-  <New>DocumentLibraryForm</New>
-</FormTemplates>
+<file path=customXml/itemProps1.xml><?xml version="1.0" encoding="utf-8"?>
+<ds:datastoreItem xmlns:ds="http://schemas.openxmlformats.org/officeDocument/2006/customXml" ds:itemID="{90E28FDA-35C6-4FCD-88ED-F93C837A14A5}">
+  <ds:schemaRefs>
+    <ds:schemaRef ds:uri="http://schemas.openxmlformats.org/officeDocument/2006/bibliography"/>
+  </ds:schemaRefs>
+</ds:datastoreItem>
 </file>
 
-<file path=customXml/itemProps1.xml><?xml version="1.0" encoding="utf-8"?>
+<file path=customXml/itemProps2.xml><?xml version="1.0" encoding="utf-8"?>
 <ds:datastoreItem xmlns:ds="http://schemas.openxmlformats.org/officeDocument/2006/customXml" ds:itemID="{ECA86F05-1AFD-4D7D-A2B0-46D80603D700}">
   <ds:schemaRefs>
     <ds:schemaRef ds:uri="http://schemas.microsoft.com/office/2006/metadata/contentType"/>
@@ -12619,15 +12701,15 @@
 </ds:datastoreItem>
 </file>
 
-<file path=customXml/itemProps2.xml><?xml version="1.0" encoding="utf-8"?>
-<ds:datastoreItem xmlns:ds="http://schemas.openxmlformats.org/officeDocument/2006/customXml" ds:itemID="{90E28FDA-35C6-4FCD-88ED-F93C837A14A5}">
+<file path=customXml/itemProps3.xml><?xml version="1.0" encoding="utf-8"?>
+<ds:datastoreItem xmlns:ds="http://schemas.openxmlformats.org/officeDocument/2006/customXml" ds:itemID="{7B1E6EB0-B3F5-485A-9397-E673FC4F5C49}">
   <ds:schemaRefs>
-    <ds:schemaRef ds:uri="http://schemas.openxmlformats.org/officeDocument/2006/bibliography"/>
+    <ds:schemaRef ds:uri="http://schemas.microsoft.com/sharepoint/v3/contenttype/forms"/>
   </ds:schemaRefs>
 </ds:datastoreItem>
 </file>
 
-<file path=customXml/itemProps3.xml><?xml version="1.0" encoding="utf-8"?>
+<file path=customXml/itemProps4.xml><?xml version="1.0" encoding="utf-8"?>
 <ds:datastoreItem xmlns:ds="http://schemas.openxmlformats.org/officeDocument/2006/customXml" ds:itemID="{41853661-3F52-45C5-AABD-8FFE43AA909F}">
   <ds:schemaRefs>
     <ds:schemaRef ds:uri="http://schemas.microsoft.com/office/2006/metadata/properties"/>
@@ -12635,12 +12717,4 @@
     <ds:schemaRef ds:uri="f8440490-6d1a-488a-8abf-48b89d0123a0"/>
   </ds:schemaRefs>
 </ds:datastoreItem>
-</file>
-
-<file path=customXml/itemProps4.xml><?xml version="1.0" encoding="utf-8"?>
-<ds:datastoreItem xmlns:ds="http://schemas.openxmlformats.org/officeDocument/2006/customXml" ds:itemID="{7B1E6EB0-B3F5-485A-9397-E673FC4F5C49}">
-  <ds:schemaRefs>
-    <ds:schemaRef ds:uri="http://schemas.microsoft.com/sharepoint/v3/contenttype/forms"/>
-  </ds:schemaRefs>
-</ds:datastoreItem>
 </file>
</xml_diff>